<commit_message>
oc update + dom
</commit_message>
<xml_diff>
--- a/Analyse/UC01/OC UC 1A - Opret organisation.docx
+++ b/Analyse/UC01/OC UC 1A - Opret organisation.docx
@@ -7,22 +7,362 @@
         <w:pStyle w:val="Overskrift1"/>
       </w:pPr>
       <w:r>
+        <w:t xml:space="preserve">OC-1: </w:t>
+      </w:r>
+      <w:proofErr w:type="spellStart"/>
+      <w:r>
+        <w:t>opret</w:t>
+      </w:r>
+      <w:r>
+        <w:t>Organisation</w:t>
+      </w:r>
+      <w:proofErr w:type="spellEnd"/>
+    </w:p>
+    <w:p>
+      <w:pPr>
+        <w:pStyle w:val="Overskrift2"/>
+      </w:pPr>
+      <w:r>
+        <w:t>Systemoperation</w:t>
+      </w:r>
+    </w:p>
+    <w:p>
+      <w:pPr>
+        <w:spacing w:after="0"/>
+      </w:pPr>
+      <w:proofErr w:type="spellStart"/>
+      <w:r>
+        <w:t>opretOrganisation</w:t>
+      </w:r>
+      <w:proofErr w:type="spellEnd"/>
+    </w:p>
+    <w:p>
+      <w:pPr>
+        <w:pStyle w:val="Overskrift2"/>
+      </w:pPr>
+      <w:r>
+        <w:t>Krydsreferencer</w:t>
+      </w:r>
+    </w:p>
+    <w:p>
+      <w:r>
         <w:t>O</w:t>
       </w:r>
       <w:r>
-        <w:t>C-</w:t>
-      </w:r>
-      <w:r>
-        <w:t>1</w:t>
+        <w:t>pret</w:t>
+      </w:r>
+      <w:r>
+        <w:t xml:space="preserve"> o</w:t>
+      </w:r>
+      <w:r>
+        <w:t>rganisation</w:t>
+      </w:r>
+    </w:p>
+    <w:p>
+      <w:pPr>
+        <w:spacing w:after="0"/>
+      </w:pPr>
+    </w:p>
+    <w:p>
+      <w:pPr>
+        <w:pStyle w:val="Overskrift2"/>
+      </w:pPr>
+      <w:r>
+        <w:t>Forudsætninger</w:t>
+      </w:r>
+    </w:p>
+    <w:p>
+      <w:pPr>
+        <w:spacing w:after="0"/>
+      </w:pPr>
+      <w:r>
+        <w:t>Systemet er i klartilstand.</w:t>
+      </w:r>
+    </w:p>
+    <w:p>
+      <w:pPr>
+        <w:spacing w:after="0"/>
+      </w:pPr>
+      <w:r>
+        <w:t xml:space="preserve">En Bruger B eksisterer og </w:t>
+      </w:r>
+      <w:proofErr w:type="spellStart"/>
+      <w:r>
+        <w:t>B.erLoggetInd</w:t>
+      </w:r>
+      <w:proofErr w:type="spellEnd"/>
+      <w:r>
+        <w:t>=</w:t>
+      </w:r>
+      <w:proofErr w:type="gramStart"/>
+      <w:r>
+        <w:t>true</w:t>
+      </w:r>
+      <w:proofErr w:type="gramEnd"/>
+      <w:r>
+        <w:t>.</w:t>
+      </w:r>
+    </w:p>
+    <w:p>
+      <w:pPr>
+        <w:spacing w:after="0"/>
+      </w:pPr>
+      <w:r>
+        <w:t>B skal oprette en Organisation O.</w:t>
+      </w:r>
+    </w:p>
+    <w:p>
+      <w:pPr>
+        <w:spacing w:after="0"/>
+      </w:pPr>
+    </w:p>
+    <w:p>
+      <w:pPr>
+        <w:pStyle w:val="Overskrift2"/>
+      </w:pPr>
+      <w:r>
+        <w:t>Slutbetingelser</w:t>
+      </w:r>
+    </w:p>
+    <w:p>
+      <w:pPr>
+        <w:spacing w:after="0"/>
+      </w:pPr>
+      <w:r>
+        <w:t>Systemet præsenterer en Oprettelsesformular OF</w:t>
+      </w:r>
+    </w:p>
+    <w:p>
+      <w:pPr>
+        <w:spacing w:after="0"/>
+      </w:pPr>
+    </w:p>
+    <w:p>
+      <w:pPr>
+        <w:pStyle w:val="Overskrift1"/>
+      </w:pPr>
+      <w:r>
+        <w:t xml:space="preserve">OC-2: </w:t>
+      </w:r>
+      <w:proofErr w:type="spellStart"/>
+      <w:r>
+        <w:t>angivOplysninger</w:t>
+      </w:r>
+      <w:proofErr w:type="spellEnd"/>
+      <w:r>
+        <w:t xml:space="preserve"> </w:t>
+      </w:r>
+    </w:p>
+    <w:p>
+      <w:pPr>
+        <w:pStyle w:val="Overskrift2"/>
+      </w:pPr>
+      <w:r>
+        <w:t>Systemoperation</w:t>
+      </w:r>
+    </w:p>
+    <w:p>
+      <w:pPr>
+        <w:spacing w:after="0"/>
+      </w:pPr>
+      <w:proofErr w:type="spellStart"/>
+      <w:r>
+        <w:t>angivOplysninger</w:t>
+      </w:r>
+      <w:proofErr w:type="spellEnd"/>
+      <w:r>
+        <w:t xml:space="preserve">(CVR, navn, </w:t>
+      </w:r>
+      <w:proofErr w:type="spellStart"/>
+      <w:r>
+        <w:t>email</w:t>
+      </w:r>
+      <w:proofErr w:type="spellEnd"/>
+      <w:r>
+        <w:t xml:space="preserve">, adresse, </w:t>
+      </w:r>
+      <w:proofErr w:type="spellStart"/>
+      <w:r>
+        <w:t>tlf</w:t>
+      </w:r>
+      <w:proofErr w:type="spellEnd"/>
+      <w:r>
+        <w:t>)</w:t>
+      </w:r>
+    </w:p>
+    <w:p>
+      <w:pPr>
+        <w:spacing w:after="0"/>
+      </w:pPr>
+    </w:p>
+    <w:p>
+      <w:pPr>
+        <w:pStyle w:val="Overskrift2"/>
+      </w:pPr>
+      <w:r>
+        <w:t>Krydsreferencer</w:t>
+      </w:r>
+    </w:p>
+    <w:p>
+      <w:r>
+        <w:t>O</w:t>
+      </w:r>
+      <w:r>
+        <w:t>pret</w:t>
+      </w:r>
+      <w:r>
+        <w:t xml:space="preserve"> o</w:t>
+      </w:r>
+      <w:r>
+        <w:t>rganisation</w:t>
+      </w:r>
+    </w:p>
+    <w:p>
+      <w:pPr>
+        <w:spacing w:after="0"/>
+      </w:pPr>
+    </w:p>
+    <w:p>
+      <w:pPr>
+        <w:pStyle w:val="Overskrift2"/>
+      </w:pPr>
+      <w:r>
+        <w:t>Forudsætninger</w:t>
+      </w:r>
+    </w:p>
+    <w:p>
+      <w:pPr>
+        <w:spacing w:after="0"/>
+      </w:pPr>
+      <w:r>
+        <w:t>Oprettelsesformular OF er præsenteret</w:t>
+      </w:r>
+    </w:p>
+    <w:p>
+      <w:pPr>
+        <w:spacing w:after="0"/>
+      </w:pPr>
+    </w:p>
+    <w:p>
+      <w:pPr>
+        <w:pStyle w:val="Overskrift2"/>
+      </w:pPr>
+      <w:r>
+        <w:t>Slutbetingelser</w:t>
+      </w:r>
+    </w:p>
+    <w:p>
+      <w:r>
+        <w:t>En instans o af Organisation er blevet skabt.</w:t>
+      </w:r>
+      <w:r>
+        <w:br/>
+      </w:r>
+      <w:proofErr w:type="spellStart"/>
+      <w:r>
+        <w:t>o</w:t>
+      </w:r>
+      <w:proofErr w:type="gramStart"/>
+      <w:r>
+        <w:t>.CVR</w:t>
+      </w:r>
+      <w:proofErr w:type="spellEnd"/>
+      <w:proofErr w:type="gramEnd"/>
+      <w:r>
+        <w:t xml:space="preserve"> er sat til CVR</w:t>
+      </w:r>
+      <w:r>
+        <w:br/>
+      </w:r>
+      <w:proofErr w:type="spellStart"/>
+      <w:r>
+        <w:t>o.navn</w:t>
+      </w:r>
+      <w:proofErr w:type="spellEnd"/>
+      <w:r>
+        <w:t xml:space="preserve"> er sat til navn</w:t>
+      </w:r>
+      <w:r>
+        <w:br/>
+      </w:r>
+      <w:proofErr w:type="spellStart"/>
+      <w:r>
+        <w:t>o.email</w:t>
+      </w:r>
+      <w:proofErr w:type="spellEnd"/>
+      <w:r>
+        <w:t xml:space="preserve"> er sat til </w:t>
+      </w:r>
+      <w:proofErr w:type="spellStart"/>
+      <w:r>
+        <w:t>email</w:t>
+      </w:r>
+      <w:proofErr w:type="spellEnd"/>
+      <w:r>
+        <w:br/>
+      </w:r>
+      <w:proofErr w:type="spellStart"/>
+      <w:r>
+        <w:t>o.adresse</w:t>
+      </w:r>
+      <w:proofErr w:type="spellEnd"/>
+      <w:r>
+        <w:t xml:space="preserve"> er sat til adresse</w:t>
+      </w:r>
+      <w:r>
+        <w:br/>
+      </w:r>
+      <w:proofErr w:type="spellStart"/>
+      <w:r>
+        <w:t>o.tlf</w:t>
+      </w:r>
+      <w:proofErr w:type="spellEnd"/>
+      <w:r>
+        <w:t xml:space="preserve"> er sat til </w:t>
+      </w:r>
+      <w:proofErr w:type="spellStart"/>
+      <w:r>
+        <w:t>tlf</w:t>
+      </w:r>
+      <w:proofErr w:type="spellEnd"/>
+    </w:p>
+    <w:p>
+      <w:pPr>
+        <w:spacing w:after="0"/>
+      </w:pPr>
+      <w:r>
+        <w:t>o er blevet præsenteret</w:t>
+      </w:r>
+    </w:p>
+    <w:p>
+      <w:pPr>
+        <w:spacing w:after="200" w:line="276" w:lineRule="auto"/>
+      </w:pPr>
+      <w:r>
+        <w:br w:type="page"/>
+      </w:r>
+    </w:p>
+    <w:p/>
+    <w:p>
+      <w:pPr>
+        <w:pStyle w:val="Overskrift1"/>
+      </w:pPr>
+      <w:r>
+        <w:t>OC-</w:t>
+      </w:r>
+      <w:r>
+        <w:t>3</w:t>
       </w:r>
       <w:r>
         <w:t xml:space="preserve">: </w:t>
       </w:r>
-      <w:r>
-        <w:t>opret</w:t>
-      </w:r>
-      <w:r>
-        <w:t>Organisation</w:t>
+      <w:proofErr w:type="spellStart"/>
+      <w:r>
+        <w:t>gemOrganisation</w:t>
+      </w:r>
+      <w:proofErr w:type="spellEnd"/>
+      <w:r>
+        <w:t xml:space="preserve"> </w:t>
       </w:r>
     </w:p>
     <w:p>
@@ -37,9 +377,27 @@
       <w:pPr>
         <w:spacing w:after="0"/>
       </w:pPr>
-      <w:r>
-        <w:t>opretOrganisation</w:t>
-      </w:r>
+      <w:proofErr w:type="spellStart"/>
+      <w:r>
+        <w:t>gemOrganisation</w:t>
+      </w:r>
+      <w:proofErr w:type="spellEnd"/>
+      <w:r>
+        <w:t>(</w:t>
+      </w:r>
+      <w:proofErr w:type="spellStart"/>
+      <w:r>
+        <w:t>angivendeOplysninger</w:t>
+      </w:r>
+      <w:proofErr w:type="spellEnd"/>
+      <w:r>
+        <w:t>)</w:t>
+      </w:r>
+    </w:p>
+    <w:p>
+      <w:pPr>
+        <w:spacing w:after="0"/>
+      </w:pPr>
     </w:p>
     <w:p>
       <w:pPr>
@@ -51,7 +409,19 @@
     </w:p>
     <w:p>
       <w:r>
-        <w:t>opretOrganisation</w:t>
+        <w:t>O</w:t>
+      </w:r>
+      <w:r>
+        <w:t>pret</w:t>
+      </w:r>
+      <w:r>
+        <w:t xml:space="preserve"> o</w:t>
+      </w:r>
+      <w:r>
+        <w:t>rganisation</w:t>
+      </w:r>
+      <w:r>
+        <w:t>.</w:t>
       </w:r>
     </w:p>
     <w:p>
@@ -72,271 +442,45 @@
         <w:spacing w:after="0"/>
       </w:pPr>
       <w:r>
-        <w:t>Systemet er i klartilstand.</w:t>
+        <w:t xml:space="preserve">Oprettelsesformular OF er </w:t>
+      </w:r>
+      <w:r>
+        <w:t>udfyldt</w:t>
+      </w:r>
+      <w:r>
+        <w:t xml:space="preserve"> korrekt</w:t>
+      </w:r>
+      <w:r>
+        <w:t xml:space="preserve">. </w:t>
       </w:r>
     </w:p>
     <w:p>
       <w:pPr>
         <w:spacing w:after="0"/>
       </w:pPr>
-      <w:r>
-        <w:t xml:space="preserve">En </w:t>
-      </w:r>
-      <w:r>
-        <w:t>Bruger B</w:t>
-      </w:r>
-      <w:r>
-        <w:t xml:space="preserve"> eksisterer og B</w:t>
-      </w:r>
-      <w:r>
-        <w:t>.erLoggetInd=true.</w:t>
+    </w:p>
+    <w:p>
+      <w:pPr>
+        <w:pStyle w:val="Overskrift2"/>
+      </w:pPr>
+      <w:r>
+        <w:t>Slutbetingelser</w:t>
       </w:r>
     </w:p>
     <w:p>
       <w:pPr>
         <w:spacing w:after="0"/>
       </w:pPr>
-      <w:r>
-        <w:t>B skal oprette en Organisation O.</w:t>
-      </w:r>
-    </w:p>
-    <w:p>
-      <w:pPr>
-        <w:spacing w:after="0"/>
-      </w:pPr>
-    </w:p>
-    <w:p>
-      <w:pPr>
-        <w:pStyle w:val="Overskrift2"/>
-      </w:pPr>
-      <w:r>
-        <w:t>Slutbetingelser</w:t>
-      </w:r>
-    </w:p>
-    <w:p>
-      <w:pPr>
-        <w:spacing w:after="0"/>
-      </w:pPr>
-      <w:r>
-        <w:t>Systemet præsenterer en Oprettelsesformular OF</w:t>
-      </w:r>
-    </w:p>
-    <w:p>
-      <w:pPr>
-        <w:spacing w:after="0"/>
-      </w:pPr>
-    </w:p>
-    <w:p>
-      <w:pPr>
-        <w:pStyle w:val="Overskrift1"/>
-      </w:pPr>
-      <w:r>
-        <w:t>OC-</w:t>
-      </w:r>
-      <w:r>
-        <w:t>2</w:t>
-      </w:r>
-      <w:r>
-        <w:t xml:space="preserve">: </w:t>
-      </w:r>
-      <w:r>
-        <w:t xml:space="preserve">angivOplysninger </w:t>
-      </w:r>
-    </w:p>
-    <w:p>
-      <w:pPr>
-        <w:pStyle w:val="Overskrift2"/>
-      </w:pPr>
-      <w:r>
-        <w:t>Systemoperation</w:t>
-      </w:r>
-    </w:p>
-    <w:p>
-      <w:pPr>
-        <w:spacing w:after="0"/>
-      </w:pPr>
-      <w:r>
-        <w:t>angivOplysninger(CVR, navn, email, adresse, tlf)</w:t>
-      </w:r>
-    </w:p>
-    <w:p>
-      <w:pPr>
-        <w:spacing w:after="0"/>
-      </w:pPr>
-    </w:p>
-    <w:p>
-      <w:pPr>
-        <w:pStyle w:val="Overskrift2"/>
-      </w:pPr>
-      <w:r>
-        <w:t>Krydsreferencer</w:t>
-      </w:r>
-    </w:p>
-    <w:p>
-      <w:r>
-        <w:t>opretOrganisation</w:t>
-      </w:r>
-    </w:p>
-    <w:p>
-      <w:pPr>
-        <w:spacing w:after="0"/>
-      </w:pPr>
-    </w:p>
-    <w:p>
-      <w:pPr>
-        <w:pStyle w:val="Overskrift2"/>
-      </w:pPr>
-      <w:r>
-        <w:t>Forudsætninger</w:t>
-      </w:r>
-    </w:p>
-    <w:p>
-      <w:pPr>
-        <w:spacing w:after="0"/>
-      </w:pPr>
-      <w:r>
-        <w:t>Oprettelsesformular OF er præsenteret</w:t>
-      </w:r>
-    </w:p>
-    <w:p>
-      <w:pPr>
-        <w:spacing w:after="0"/>
-      </w:pPr>
-    </w:p>
-    <w:p>
-      <w:pPr>
-        <w:pStyle w:val="Overskrift2"/>
-      </w:pPr>
-      <w:r>
-        <w:t>Slutbetingelser</w:t>
-      </w:r>
-    </w:p>
-    <w:p>
-      <w:pPr>
-        <w:spacing w:after="0"/>
-      </w:pPr>
-      <w:r>
-        <w:t xml:space="preserve">Præsenter de angivne oplysninger. </w:t>
-      </w:r>
-    </w:p>
-    <w:p>
-      <w:pPr>
-        <w:spacing w:after="200" w:line="276" w:lineRule="auto"/>
-      </w:pPr>
-      <w:r>
-        <w:br w:type="page"/>
-      </w:r>
-    </w:p>
-    <w:p/>
-    <w:p>
-      <w:pPr>
-        <w:pStyle w:val="Overskrift1"/>
-      </w:pPr>
-      <w:r>
-        <w:t>OC-</w:t>
-      </w:r>
-      <w:r>
-        <w:t>3</w:t>
-      </w:r>
-      <w:r>
-        <w:t xml:space="preserve">: </w:t>
-      </w:r>
-      <w:r>
-        <w:t>gemOrganisation</w:t>
-      </w:r>
-      <w:r>
-        <w:t xml:space="preserve"> </w:t>
-      </w:r>
-    </w:p>
-    <w:p>
-      <w:pPr>
-        <w:pStyle w:val="Overskrift2"/>
-      </w:pPr>
-      <w:r>
-        <w:t>Systemoperation</w:t>
-      </w:r>
-    </w:p>
-    <w:p>
-      <w:pPr>
-        <w:spacing w:after="0"/>
-      </w:pPr>
-      <w:r>
-        <w:t>gemOrganisation(angivendeOplysninger)</w:t>
-      </w:r>
-    </w:p>
-    <w:p>
-      <w:pPr>
-        <w:spacing w:after="0"/>
-      </w:pPr>
-    </w:p>
-    <w:p>
-      <w:pPr>
-        <w:pStyle w:val="Overskrift2"/>
-      </w:pPr>
-      <w:r>
-        <w:t>Krydsreferencer</w:t>
-      </w:r>
-    </w:p>
-    <w:p>
-      <w:r>
-        <w:t>opretOrganisation</w:t>
-      </w:r>
+      <w:proofErr w:type="spellStart"/>
+      <w:r>
+        <w:t>gemtOrganisationBesked</w:t>
+      </w:r>
+      <w:proofErr w:type="spellEnd"/>
       <w:r>
         <w:t>.</w:t>
-      </w:r>
-    </w:p>
-    <w:p>
-      <w:pPr>
-        <w:spacing w:after="0"/>
-      </w:pPr>
-    </w:p>
-    <w:p>
-      <w:pPr>
-        <w:pStyle w:val="Overskrift2"/>
-      </w:pPr>
-      <w:r>
-        <w:t>Forudsætninger</w:t>
-      </w:r>
-    </w:p>
-    <w:p>
-      <w:pPr>
-        <w:spacing w:after="0"/>
-      </w:pPr>
-      <w:r>
-        <w:t xml:space="preserve">Oprettelsesformular OF er </w:t>
-      </w:r>
-      <w:r>
-        <w:t>udfyldt</w:t>
-      </w:r>
-      <w:r>
-        <w:t xml:space="preserve"> korrekt</w:t>
       </w:r>
       <w:bookmarkStart w:id="0" w:name="_GoBack"/>
       <w:bookmarkEnd w:id="0"/>
-      <w:r>
-        <w:t xml:space="preserve">. </w:t>
-      </w:r>
-    </w:p>
-    <w:p>
-      <w:pPr>
-        <w:spacing w:after="0"/>
-      </w:pPr>
-    </w:p>
-    <w:p>
-      <w:pPr>
-        <w:pStyle w:val="Overskrift2"/>
-      </w:pPr>
-      <w:r>
-        <w:t>Slutbetingelser</w:t>
-      </w:r>
-    </w:p>
-    <w:p>
-      <w:pPr>
-        <w:spacing w:after="0"/>
-      </w:pPr>
-      <w:r>
-        <w:t>gemtOrganisationBesked.</w:t>
-      </w:r>
     </w:p>
     <w:p>
       <w:pPr>

</xml_diff>